<commit_message>
ADMIN: update to tooling
</commit_message>
<xml_diff>
--- a/Tools/assignment_maker/word/subjects/Structured Project/AI3&4/task.docx
+++ b/Tools/assignment_maker/word/subjects/Structured Project/AI3&4/task.docx
@@ -437,7 +437,19 @@
         </w:numPr>
       </w:pPr>
       <w:r>
-        <w:t>What did you build and how did you build it?</w:t>
+        <w:t>What did you build</w:t>
+      </w:r>
+      <w:r>
+        <w:t>,</w:t>
+      </w:r>
+      <w:r>
+        <w:t xml:space="preserve"> and how did you </w:t>
+      </w:r>
+      <w:r>
+        <w:t>create</w:t>
+      </w:r>
+      <w:r>
+        <w:t xml:space="preserve"> it?</w:t>
       </w:r>
     </w:p>
     <w:p>
@@ -449,7 +461,19 @@
         </w:numPr>
       </w:pPr>
       <w:r>
-        <w:t xml:space="preserve">What of your initial design survived intact and what surprises are there compared to your end product? </w:t>
+        <w:t xml:space="preserve">What </w:t>
+      </w:r>
+      <w:r>
+        <w:t xml:space="preserve">parts </w:t>
+      </w:r>
+      <w:r>
+        <w:t>of your initial design survived intact</w:t>
+      </w:r>
+      <w:r>
+        <w:t>,</w:t>
+      </w:r>
+      <w:r>
+        <w:t xml:space="preserve"> and what surprises are there compared to your end product? </w:t>
       </w:r>
     </w:p>
     <w:p>
@@ -463,6 +487,15 @@
       <w:r>
         <w:t xml:space="preserve">How did you improve your processes (such as design and implementation to work within an iterative design process? </w:t>
       </w:r>
+      <w:r>
+        <w:t xml:space="preserve">How is this different to previous </w:t>
+      </w:r>
+      <w:r>
+        <w:t>method</w:t>
+      </w:r>
+      <w:r>
+        <w:t>s?</w:t>
+      </w:r>
     </w:p>
     <w:p>
       <w:pPr>
@@ -498,7 +531,7 @@
         </w:numPr>
       </w:pPr>
       <w:r>
-        <w:t>What impact did reviewing peer design proposals have on your project as a whole? What would you take with you in the future, and what might you leave behind?</w:t>
+        <w:t>What impact did reviewing peer design proposals have on your project? What would you take with you in the future, and what might you leave behind?</w:t>
       </w:r>
     </w:p>
     <w:p/>
@@ -521,79 +554,238 @@
         <w:t xml:space="preserve">In this case, the Evidence Guide must be completed in a PowerPoint format (or similar analog). </w:t>
       </w:r>
       <w:r>
-        <w:t>You must answer 4 questions but only 2 are manditory</w:t>
-      </w:r>
-      <w:r>
-        <w:t>: “</w:t>
+        <w:t xml:space="preserve">You must answer </w:t>
+      </w:r>
+      <w:r>
+        <w:rPr>
+          <w:b/>
+          <w:bCs/>
+        </w:rPr>
+        <w:t>four</w:t>
+      </w:r>
+      <w:r>
+        <w:rPr>
+          <w:b/>
+          <w:bCs/>
+        </w:rPr>
+        <w:t xml:space="preserve"> questions</w:t>
+      </w:r>
+      <w:r>
+        <w:rPr>
+          <w:b/>
+          <w:bCs/>
+        </w:rPr>
+        <w:t>,</w:t>
+      </w:r>
+      <w:r>
+        <w:t xml:space="preserve"> but </w:t>
+      </w:r>
+      <w:r>
+        <w:rPr>
+          <w:b/>
+          <w:bCs/>
+        </w:rPr>
+        <w:t xml:space="preserve">only </w:t>
+      </w:r>
+      <w:r>
+        <w:rPr>
+          <w:b/>
+          <w:bCs/>
+        </w:rPr>
+        <w:t>two</w:t>
+      </w:r>
+      <w:r>
+        <w:rPr>
+          <w:b/>
+          <w:bCs/>
+        </w:rPr>
+        <w:t xml:space="preserve"> are mand</w:t>
+      </w:r>
+      <w:r>
+        <w:rPr>
+          <w:b/>
+          <w:bCs/>
+        </w:rPr>
+        <w:t>a</w:t>
+      </w:r>
+      <w:r>
+        <w:rPr>
+          <w:b/>
+          <w:bCs/>
+        </w:rPr>
+        <w:t>tory</w:t>
+      </w:r>
+      <w:r>
+        <w:t xml:space="preserve">: </w:t>
+      </w:r>
+      <w:r>
+        <w:t>"</w:t>
       </w:r>
       <w:r>
         <w:t>What did you build and how did you build it?</w:t>
       </w:r>
       <w:r>
-        <w:t>” and “</w:t>
+        <w:t>"</w:t>
+      </w:r>
+      <w:r>
+        <w:t xml:space="preserve"> and </w:t>
+      </w:r>
+      <w:r>
+        <w:t>"</w:t>
+      </w:r>
+      <w:r>
+        <w:t>What of your initial design survived intact</w:t>
+      </w:r>
+      <w:r>
+        <w:t>,</w:t>
+      </w:r>
+      <w:r>
+        <w:t xml:space="preserve"> and what surprises are there compared to your end product?</w:t>
+      </w:r>
+      <w:r>
+        <w:t>"</w:t>
+      </w:r>
+      <w:r>
+        <w:t xml:space="preserve">. You may select which of the other two questions you want to respond to in a technical format. The remaining two questions must be answered in your showcase. </w:t>
+      </w:r>
+    </w:p>
+    <w:p/>
+    <w:p>
+      <w:r>
+        <w:t xml:space="preserve">Each question can contain no more than three slides. On top of the style guide requirements (found below the rubric), you may include a short passage in the author's notes to extrapolate the idea further. However, each question can have no more than 250 words in total. </w:t>
+      </w:r>
+    </w:p>
+    <w:p/>
+    <w:p>
+      <w:pPr>
+        <w:pStyle w:val="Heading5"/>
+      </w:pPr>
+      <w:r>
+        <w:t>Innovation Showcase</w:t>
+      </w:r>
+    </w:p>
+    <w:p>
+      <w:r>
+        <w:t xml:space="preserve">Innovation Showcases are focused on informing people with a diverse understanding of technology. It must be helpful for someone in year ten coming to an open night but informative for your peers to understand the cool things you've done. </w:t>
+      </w:r>
+    </w:p>
+    <w:p/>
+    <w:p>
+      <w:r>
+        <w:t>Unlike the evidence guide, you do not need to respond to all the questions above</w:t>
+      </w:r>
+      <w:r>
+        <w:t xml:space="preserve"> </w:t>
+      </w:r>
+      <w:r>
+        <w:t xml:space="preserve">You must </w:t>
+      </w:r>
+      <w:r>
+        <w:rPr>
+          <w:b/>
+          <w:bCs/>
+        </w:rPr>
+        <w:t xml:space="preserve">answer </w:t>
+      </w:r>
+      <w:r>
+        <w:rPr>
+          <w:b/>
+          <w:bCs/>
+        </w:rPr>
+        <w:t>four</w:t>
+      </w:r>
+      <w:r>
+        <w:rPr>
+          <w:b/>
+          <w:bCs/>
+        </w:rPr>
+        <w:t xml:space="preserve"> questions</w:t>
+      </w:r>
+      <w:r>
+        <w:rPr>
+          <w:b/>
+          <w:bCs/>
+        </w:rPr>
+        <w:t>,</w:t>
+      </w:r>
+      <w:r>
+        <w:t xml:space="preserve"> but </w:t>
+      </w:r>
+      <w:r>
+        <w:rPr>
+          <w:b/>
+          <w:bCs/>
+        </w:rPr>
+        <w:t xml:space="preserve">only </w:t>
+      </w:r>
+      <w:r>
+        <w:rPr>
+          <w:b/>
+          <w:bCs/>
+        </w:rPr>
+        <w:t>two</w:t>
+      </w:r>
+      <w:r>
+        <w:rPr>
+          <w:b/>
+          <w:bCs/>
+        </w:rPr>
+        <w:t xml:space="preserve"> can be repeated</w:t>
+      </w:r>
+      <w:r>
+        <w:t xml:space="preserve">: </w:t>
+      </w:r>
+      <w:r>
+        <w:t>"</w:t>
+      </w:r>
+      <w:r>
+        <w:t>What did you build and how did you build it?</w:t>
+      </w:r>
+      <w:r>
+        <w:t>"</w:t>
+      </w:r>
+      <w:r>
+        <w:t xml:space="preserve"> and </w:t>
+      </w:r>
+      <w:r>
+        <w:t>"</w:t>
       </w:r>
       <w:r>
         <w:t>What of your initial design survived intact and what surprises are there compared to your end product?</w:t>
       </w:r>
       <w:r>
-        <w:t xml:space="preserve">”. You may select which of the other two questions you want to respond to in a technical format. The remaining two questions must be answered in your showcase. </w:t>
+        <w:t>"</w:t>
+      </w:r>
+      <w:r>
+        <w:t xml:space="preserve">. The other two questions must be the </w:t>
+      </w:r>
+      <w:r>
+        <w:t>remaining one</w:t>
+      </w:r>
+      <w:r>
+        <w:t xml:space="preserve">s from the list above. </w:t>
       </w:r>
     </w:p>
     <w:p/>
     <w:p>
       <w:r>
-        <w:t xml:space="preserve">Each question can contain no more than three slides. On top of the style guide requirements (found below the rubric), you may include a short passage in the author's notes to extrapolate the idea further. However, each question can have no more than 250 words in total. </w:t>
+        <w:t>Innovation Showcases will consist of 1 or 2 connected posters based on the provided templat</w:t>
+      </w:r>
+      <w:r>
+        <w:t>e</w:t>
+      </w:r>
+      <w:r>
+        <w:t>. You are not required to design your own template</w:t>
+      </w:r>
+      <w:r>
+        <w:t xml:space="preserve"> and</w:t>
+      </w:r>
+      <w:r>
+        <w:t xml:space="preserve"> must align to the broad design template given to you. </w:t>
       </w:r>
     </w:p>
     <w:p/>
     <w:p>
-      <w:pPr>
-        <w:pStyle w:val="Heading5"/>
-      </w:pPr>
-      <w:r>
-        <w:t>Innovation Showcase</w:t>
-      </w:r>
-    </w:p>
-    <w:p>
-      <w:r>
-        <w:t xml:space="preserve">Innovation Showcases are focused on informing people with a diverse understanding of technology. It must be helpful for someone in year ten coming to an open night but informative for your peers to understand the cool things you've done. </w:t>
-      </w:r>
-    </w:p>
-    <w:p/>
-    <w:p>
-      <w:r>
-        <w:t>Unlike the evidence guide, you do not need to respond to all the questions above</w:t>
-      </w:r>
-      <w:r>
-        <w:t xml:space="preserve"> </w:t>
-      </w:r>
-      <w:r>
-        <w:t xml:space="preserve">You must answer 4 questions but only 2 </w:t>
-      </w:r>
-      <w:r>
-        <w:t>can be repeated</w:t>
-      </w:r>
-      <w:r>
-        <w:t>: “</w:t>
-      </w:r>
-      <w:r>
-        <w:t>What did you build and how did you build it?</w:t>
-      </w:r>
-      <w:r>
-        <w:t xml:space="preserve">” and “What of your initial design survived intact and what surprises are there compared to your end product?”. </w:t>
-      </w:r>
-      <w:r>
-        <w:t xml:space="preserve">The other two questions must be the two remaining questions from the list above. </w:t>
-      </w:r>
-    </w:p>
-    <w:p/>
-    <w:p>
-      <w:r>
-        <w:t xml:space="preserve">Innovation Showcases will consist of 1 or 2 connected posters based on the provided template this semester. You are not required to design your own template, and you must align to the broad design template given to you. </w:t>
-      </w:r>
-    </w:p>
-    <w:p/>
-    <w:p>
       <w:r>
         <w:t xml:space="preserve">Additionally, you must submit a </w:t>
       </w:r>
@@ -610,7 +802,10 @@
         <w:t xml:space="preserve"> focused </w:t>
       </w:r>
       <w:r>
-        <w:t xml:space="preserve">each of your questions for a total of 6 minutes. </w:t>
+        <w:t>on each question for a total of</w:t>
+      </w:r>
+      <w:r>
+        <w:t xml:space="preserve"> 6 minutes. </w:t>
       </w:r>
       <w:r>
         <w:t xml:space="preserve"> </w:t>
@@ -2244,6 +2439,7 @@
   <w:style w:type="character" w:default="1" w:styleId="DefaultParagraphFont">
     <w:name w:val="Default Paragraph Font"/>
     <w:uiPriority w:val="1"/>
+    <w:semiHidden/>
     <w:unhideWhenUsed/>
   </w:style>
   <w:style w:type="table" w:default="1" w:styleId="TableNormal">

</xml_diff>